<commit_message>
Added some info abot SVM
</commit_message>
<xml_diff>
--- a/svm/Questions/Questions.docx
+++ b/svm/Questions/Questions.docx
@@ -3,8 +3,116 @@
 <w:document xmlns:wpc="http://schemas.microsoft.com/office/word/2010/wordprocessingCanvas" xmlns:cx="http://schemas.microsoft.com/office/drawing/2014/chartex" xmlns:cx1="http://schemas.microsoft.com/office/drawing/2015/9/8/chartex" xmlns:mc="http://schemas.openxmlformats.org/markup-compatibility/2006" xmlns:o="urn:schemas-microsoft-com:office:office" xmlns:r="http://schemas.openxmlformats.org/officeDocument/2006/relationships" xmlns:m="http://schemas.openxmlformats.org/officeDocument/2006/math" xmlns:v="urn:schemas-microsoft-com:vml" xmlns:wp14="http://schemas.microsoft.com/office/word/2010/wordprocessingDrawing" xmlns:wp="http://schemas.openxmlformats.org/drawingml/2006/wordprocessingDrawing" xmlns:w10="urn:schemas-microsoft-com:office:word" xmlns:w="http://schemas.openxmlformats.org/wordprocessingml/2006/main" xmlns:w14="http://schemas.microsoft.com/office/word/2010/wordml" xmlns:w15="http://schemas.microsoft.com/office/word/2012/wordml" xmlns:w16se="http://schemas.microsoft.com/office/word/2015/wordml/symex" xmlns:wpg="http://schemas.microsoft.com/office/word/2010/wordprocessingGroup" xmlns:wpi="http://schemas.microsoft.com/office/word/2010/wordprocessingInk" xmlns:wne="http://schemas.microsoft.com/office/word/2006/wordml" xmlns:wps="http://schemas.microsoft.com/office/word/2010/wordprocessingShape" mc:Ignorable="w14 w15 w16se wp14">
   <w:body>
     <w:p>
+      <w:pPr>
+        <w:pStyle w:val="ListParagraph"/>
+        <w:numPr>
+          <w:ilvl w:val="0"/>
+          <w:numId w:val="1"/>
+        </w:numPr>
+      </w:pPr>
+      <w:r>
+        <w:t>Support Vector Machine models (classification and regression) are very sensitive to feature scaling. I need to better understand and investigate the former statement.</w:t>
+      </w:r>
+    </w:p>
+    <w:p>
+      <w:pPr>
+        <w:pStyle w:val="ListParagraph"/>
+        <w:numPr>
+          <w:ilvl w:val="0"/>
+          <w:numId w:val="1"/>
+        </w:numPr>
+      </w:pPr>
+      <w:r>
+        <w:t>SVM uses Hinge Loss Function. What is it?</w:t>
+      </w:r>
+    </w:p>
+    <w:p>
+      <w:pPr>
+        <w:pStyle w:val="ListParagraph"/>
+        <w:numPr>
+          <w:ilvl w:val="0"/>
+          <w:numId w:val="1"/>
+        </w:numPr>
+      </w:pPr>
+      <w:r>
+        <w:t xml:space="preserve">Linear SVM v/s </w:t>
+      </w:r>
+      <w:r>
+        <w:t>Non-linear</w:t>
+      </w:r>
+      <w:r>
+        <w:t xml:space="preserve"> SVM</w:t>
+      </w:r>
+      <w:r>
+        <w:t xml:space="preserve"> classification</w:t>
+      </w:r>
+    </w:p>
+    <w:p>
+      <w:pPr>
+        <w:pStyle w:val="ListParagraph"/>
+        <w:numPr>
+          <w:ilvl w:val="0"/>
+          <w:numId w:val="1"/>
+        </w:numPr>
+      </w:pPr>
+      <w:r>
+        <w:t xml:space="preserve">Kernel Trick. Generally, this “Kernel Trick” </w:t>
+      </w:r>
+      <w:proofErr w:type="gramStart"/>
+      <w:r>
+        <w:t>is used</w:t>
+      </w:r>
+      <w:proofErr w:type="gramEnd"/>
+      <w:r>
+        <w:t xml:space="preserve"> for nonlinear SVM classification. Need to understand this better.</w:t>
+      </w:r>
+    </w:p>
+    <w:p>
+      <w:pPr>
+        <w:pStyle w:val="ListParagraph"/>
+        <w:numPr>
+          <w:ilvl w:val="0"/>
+          <w:numId w:val="1"/>
+        </w:numPr>
+      </w:pPr>
+      <w:r>
+        <w:t>In Support Vector Machines (SVM) there is a concept called avoiding margin violations. There are actually two kinds of margins:</w:t>
+      </w:r>
+    </w:p>
+    <w:p>
+      <w:pPr>
+        <w:pStyle w:val="ListParagraph"/>
+        <w:numPr>
+          <w:ilvl w:val="1"/>
+          <w:numId w:val="1"/>
+        </w:numPr>
+      </w:pPr>
+      <w:r>
+        <w:t xml:space="preserve">Hard Margin: </w:t>
+      </w:r>
+      <w:r>
+        <w:t>Not having the instances on the margin</w:t>
+      </w:r>
+      <w:r>
+        <w:t>.</w:t>
+      </w:r>
       <w:bookmarkStart w:id="0" w:name="_GoBack"/>
       <w:bookmarkEnd w:id="0"/>
+    </w:p>
+    <w:p>
+      <w:pPr>
+        <w:pStyle w:val="ListParagraph"/>
+        <w:numPr>
+          <w:ilvl w:val="1"/>
+          <w:numId w:val="1"/>
+        </w:numPr>
+      </w:pPr>
+      <w:r>
+        <w:t>Soft Margin</w:t>
+      </w:r>
+      <w:r>
+        <w:t>: Trying and avoiding the number of instances on the margin.</w:t>
+      </w:r>
     </w:p>
     <w:sectPr>
       <w:pgSz w:w="12240" w:h="15840"/>
@@ -14,6 +122,100 @@
     </w:sectPr>
   </w:body>
 </w:document>
+</file>
+
+<file path=word/numbering.xml><?xml version="1.0" encoding="utf-8"?>
+<w:numbering xmlns:wpc="http://schemas.microsoft.com/office/word/2010/wordprocessingCanvas" xmlns:cx="http://schemas.microsoft.com/office/drawing/2014/chartex" xmlns:cx1="http://schemas.microsoft.com/office/drawing/2015/9/8/chartex" xmlns:mc="http://schemas.openxmlformats.org/markup-compatibility/2006" xmlns:o="urn:schemas-microsoft-com:office:office" xmlns:r="http://schemas.openxmlformats.org/officeDocument/2006/relationships" xmlns:m="http://schemas.openxmlformats.org/officeDocument/2006/math" xmlns:v="urn:schemas-microsoft-com:vml" xmlns:wp14="http://schemas.microsoft.com/office/word/2010/wordprocessingDrawing" xmlns:wp="http://schemas.openxmlformats.org/drawingml/2006/wordprocessingDrawing" xmlns:w10="urn:schemas-microsoft-com:office:word" xmlns:w="http://schemas.openxmlformats.org/wordprocessingml/2006/main" xmlns:w14="http://schemas.microsoft.com/office/word/2010/wordml" xmlns:w15="http://schemas.microsoft.com/office/word/2012/wordml" xmlns:w16se="http://schemas.microsoft.com/office/word/2015/wordml/symex" xmlns:wpg="http://schemas.microsoft.com/office/word/2010/wordprocessingGroup" xmlns:wpi="http://schemas.microsoft.com/office/word/2010/wordprocessingInk" xmlns:wne="http://schemas.microsoft.com/office/word/2006/wordml" xmlns:wps="http://schemas.microsoft.com/office/word/2010/wordprocessingShape" mc:Ignorable="w14 w15 w16se wp14">
+  <w:abstractNum w:abstractNumId="0" w15:restartNumberingAfterBreak="0">
+    <w:nsid w:val="72212EA0"/>
+    <w:multiLevelType w:val="hybridMultilevel"/>
+    <w:tmpl w:val="F2402AF8"/>
+    <w:lvl w:ilvl="0" w:tplc="1009000F">
+      <w:start w:val="1"/>
+      <w:numFmt w:val="decimal"/>
+      <w:lvlText w:val="%1."/>
+      <w:lvlJc w:val="left"/>
+      <w:pPr>
+        <w:ind w:left="720" w:hanging="360"/>
+      </w:pPr>
+    </w:lvl>
+    <w:lvl w:ilvl="1" w:tplc="10090019">
+      <w:start w:val="1"/>
+      <w:numFmt w:val="lowerLetter"/>
+      <w:lvlText w:val="%2."/>
+      <w:lvlJc w:val="left"/>
+      <w:pPr>
+        <w:ind w:left="1440" w:hanging="360"/>
+      </w:pPr>
+    </w:lvl>
+    <w:lvl w:ilvl="2" w:tplc="1009001B" w:tentative="1">
+      <w:start w:val="1"/>
+      <w:numFmt w:val="lowerRoman"/>
+      <w:lvlText w:val="%3."/>
+      <w:lvlJc w:val="right"/>
+      <w:pPr>
+        <w:ind w:left="2160" w:hanging="180"/>
+      </w:pPr>
+    </w:lvl>
+    <w:lvl w:ilvl="3" w:tplc="1009000F" w:tentative="1">
+      <w:start w:val="1"/>
+      <w:numFmt w:val="decimal"/>
+      <w:lvlText w:val="%4."/>
+      <w:lvlJc w:val="left"/>
+      <w:pPr>
+        <w:ind w:left="2880" w:hanging="360"/>
+      </w:pPr>
+    </w:lvl>
+    <w:lvl w:ilvl="4" w:tplc="10090019" w:tentative="1">
+      <w:start w:val="1"/>
+      <w:numFmt w:val="lowerLetter"/>
+      <w:lvlText w:val="%5."/>
+      <w:lvlJc w:val="left"/>
+      <w:pPr>
+        <w:ind w:left="3600" w:hanging="360"/>
+      </w:pPr>
+    </w:lvl>
+    <w:lvl w:ilvl="5" w:tplc="1009001B" w:tentative="1">
+      <w:start w:val="1"/>
+      <w:numFmt w:val="lowerRoman"/>
+      <w:lvlText w:val="%6."/>
+      <w:lvlJc w:val="right"/>
+      <w:pPr>
+        <w:ind w:left="4320" w:hanging="180"/>
+      </w:pPr>
+    </w:lvl>
+    <w:lvl w:ilvl="6" w:tplc="1009000F" w:tentative="1">
+      <w:start w:val="1"/>
+      <w:numFmt w:val="decimal"/>
+      <w:lvlText w:val="%7."/>
+      <w:lvlJc w:val="left"/>
+      <w:pPr>
+        <w:ind w:left="5040" w:hanging="360"/>
+      </w:pPr>
+    </w:lvl>
+    <w:lvl w:ilvl="7" w:tplc="10090019" w:tentative="1">
+      <w:start w:val="1"/>
+      <w:numFmt w:val="lowerLetter"/>
+      <w:lvlText w:val="%8."/>
+      <w:lvlJc w:val="left"/>
+      <w:pPr>
+        <w:ind w:left="5760" w:hanging="360"/>
+      </w:pPr>
+    </w:lvl>
+    <w:lvl w:ilvl="8" w:tplc="1009001B" w:tentative="1">
+      <w:start w:val="1"/>
+      <w:numFmt w:val="lowerRoman"/>
+      <w:lvlText w:val="%9."/>
+      <w:lvlJc w:val="right"/>
+      <w:pPr>
+        <w:ind w:left="6480" w:hanging="180"/>
+      </w:pPr>
+    </w:lvl>
+  </w:abstractNum>
+  <w:num w:numId="1">
+    <w:abstractNumId w:val="0"/>
+  </w:num>
+</w:numbering>
 </file>
 
 <file path=word/styles.xml><?xml version="1.0" encoding="utf-8"?>
@@ -437,6 +639,17 @@
     <w:semiHidden/>
     <w:unhideWhenUsed/>
   </w:style>
+  <w:style w:type="paragraph" w:styleId="ListParagraph">
+    <w:name w:val="List Paragraph"/>
+    <w:basedOn w:val="Normal"/>
+    <w:uiPriority w:val="34"/>
+    <w:qFormat/>
+    <w:rsid w:val="000C1821"/>
+    <w:pPr>
+      <w:ind w:left="720"/>
+      <w:contextualSpacing/>
+    </w:pPr>
+  </w:style>
 </w:styles>
 </file>
 

</xml_diff>

<commit_message>
Added more info w.r.t. SVM
</commit_message>
<xml_diff>
--- a/svm/Questions/Questions.docx
+++ b/svm/Questions/Questions.docx
@@ -9,8 +9,14 @@
           <w:ilvl w:val="0"/>
           <w:numId w:val="1"/>
         </w:numPr>
-      </w:pPr>
-      <w:r>
+        <w:rPr>
+          <w:rFonts w:cstheme="minorHAnsi"/>
+        </w:rPr>
+      </w:pPr>
+      <w:r>
+        <w:rPr>
+          <w:rFonts w:cstheme="minorHAnsi"/>
+        </w:rPr>
         <w:t>Support Vector Machine models (classification and regression) are very sensitive to feature scaling. I need to better understand and investigate the former statement.</w:t>
       </w:r>
     </w:p>
@@ -21,8 +27,14 @@
           <w:ilvl w:val="0"/>
           <w:numId w:val="1"/>
         </w:numPr>
-      </w:pPr>
-      <w:r>
+        <w:rPr>
+          <w:rFonts w:cstheme="minorHAnsi"/>
+        </w:rPr>
+      </w:pPr>
+      <w:r>
+        <w:rPr>
+          <w:rFonts w:cstheme="minorHAnsi"/>
+        </w:rPr>
         <w:t>SVM uses Hinge Loss Function. What is it?</w:t>
       </w:r>
     </w:p>
@@ -33,17 +45,32 @@
           <w:ilvl w:val="0"/>
           <w:numId w:val="1"/>
         </w:numPr>
-      </w:pPr>
-      <w:r>
+        <w:rPr>
+          <w:rFonts w:cstheme="minorHAnsi"/>
+        </w:rPr>
+      </w:pPr>
+      <w:r>
+        <w:rPr>
+          <w:rFonts w:cstheme="minorHAnsi"/>
+        </w:rPr>
         <w:t xml:space="preserve">Linear SVM v/s </w:t>
       </w:r>
       <w:r>
+        <w:rPr>
+          <w:rFonts w:cstheme="minorHAnsi"/>
+        </w:rPr>
         <w:t>Non-linear</w:t>
       </w:r>
       <w:r>
+        <w:rPr>
+          <w:rFonts w:cstheme="minorHAnsi"/>
+        </w:rPr>
         <w:t xml:space="preserve"> SVM</w:t>
       </w:r>
       <w:r>
+        <w:rPr>
+          <w:rFonts w:cstheme="minorHAnsi"/>
+        </w:rPr>
         <w:t xml:space="preserve"> classification</w:t>
       </w:r>
     </w:p>
@@ -54,16 +81,28 @@
           <w:ilvl w:val="0"/>
           <w:numId w:val="1"/>
         </w:numPr>
-      </w:pPr>
-      <w:r>
+        <w:rPr>
+          <w:rFonts w:cstheme="minorHAnsi"/>
+        </w:rPr>
+      </w:pPr>
+      <w:r>
+        <w:rPr>
+          <w:rFonts w:cstheme="minorHAnsi"/>
+        </w:rPr>
         <w:t xml:space="preserve">Kernel Trick. Generally, this “Kernel Trick” </w:t>
       </w:r>
       <w:proofErr w:type="gramStart"/>
       <w:r>
+        <w:rPr>
+          <w:rFonts w:cstheme="minorHAnsi"/>
+        </w:rPr>
         <w:t>is used</w:t>
       </w:r>
       <w:proofErr w:type="gramEnd"/>
       <w:r>
+        <w:rPr>
+          <w:rFonts w:cstheme="minorHAnsi"/>
+        </w:rPr>
         <w:t xml:space="preserve"> for nonlinear SVM classification. Need to understand this better.</w:t>
       </w:r>
     </w:p>
@@ -74,8 +113,14 @@
           <w:ilvl w:val="0"/>
           <w:numId w:val="1"/>
         </w:numPr>
-      </w:pPr>
-      <w:r>
+        <w:rPr>
+          <w:rFonts w:cstheme="minorHAnsi"/>
+        </w:rPr>
+      </w:pPr>
+      <w:r>
+        <w:rPr>
+          <w:rFonts w:cstheme="minorHAnsi"/>
+        </w:rPr>
         <w:t>In Support Vector Machines (SVM) there is a concept called avoiding margin violations. There are actually two kinds of margins:</w:t>
       </w:r>
     </w:p>
@@ -86,18 +131,28 @@
           <w:ilvl w:val="1"/>
           <w:numId w:val="1"/>
         </w:numPr>
-      </w:pPr>
-      <w:r>
+        <w:rPr>
+          <w:rFonts w:cstheme="minorHAnsi"/>
+        </w:rPr>
+      </w:pPr>
+      <w:r>
+        <w:rPr>
+          <w:rFonts w:cstheme="minorHAnsi"/>
+        </w:rPr>
         <w:t xml:space="preserve">Hard Margin: </w:t>
       </w:r>
       <w:r>
+        <w:rPr>
+          <w:rFonts w:cstheme="minorHAnsi"/>
+        </w:rPr>
         <w:t>Not having the instances on the margin</w:t>
       </w:r>
       <w:r>
+        <w:rPr>
+          <w:rFonts w:cstheme="minorHAnsi"/>
+        </w:rPr>
         <w:t>.</w:t>
       </w:r>
-      <w:bookmarkStart w:id="0" w:name="_GoBack"/>
-      <w:bookmarkEnd w:id="0"/>
     </w:p>
     <w:p>
       <w:pPr>
@@ -106,12 +161,574 @@
           <w:ilvl w:val="1"/>
           <w:numId w:val="1"/>
         </w:numPr>
-      </w:pPr>
-      <w:r>
+        <w:rPr>
+          <w:rFonts w:cstheme="minorHAnsi"/>
+        </w:rPr>
+      </w:pPr>
+      <w:r>
+        <w:rPr>
+          <w:rFonts w:cstheme="minorHAnsi"/>
+        </w:rPr>
         <w:t>Soft Margin</w:t>
       </w:r>
       <w:r>
+        <w:rPr>
+          <w:rFonts w:cstheme="minorHAnsi"/>
+        </w:rPr>
         <w:t>: Trying and avoiding the number of instances on the margin.</w:t>
+      </w:r>
+    </w:p>
+    <w:p>
+      <w:pPr>
+        <w:pStyle w:val="ListParagraph"/>
+        <w:numPr>
+          <w:ilvl w:val="0"/>
+          <w:numId w:val="1"/>
+        </w:numPr>
+        <w:rPr>
+          <w:rFonts w:cstheme="minorHAnsi"/>
+        </w:rPr>
+      </w:pPr>
+      <w:r>
+        <w:rPr>
+          <w:rFonts w:cstheme="minorHAnsi"/>
+        </w:rPr>
+        <w:t xml:space="preserve">The hard margin and soft margin problems are both convex quadratic optimization problems with linear constraints. </w:t>
+      </w:r>
+      <w:r>
+        <w:rPr>
+          <w:rFonts w:cstheme="minorHAnsi"/>
+        </w:rPr>
+        <w:t>There are off-the-shelf solvers, which are good for Quadratic Programming problems. The solvers are like:</w:t>
+      </w:r>
+    </w:p>
+    <w:p>
+      <w:pPr>
+        <w:pStyle w:val="NormalWeb"/>
+        <w:pBdr>
+          <w:top w:val="single" w:sz="2" w:space="0" w:color="D9D9E3"/>
+          <w:left w:val="single" w:sz="2" w:space="0" w:color="D9D9E3"/>
+          <w:bottom w:val="single" w:sz="2" w:space="0" w:color="D9D9E3"/>
+          <w:right w:val="single" w:sz="2" w:space="0" w:color="D9D9E3"/>
+        </w:pBdr>
+        <w:shd w:val="clear" w:color="auto" w:fill="F7F7F8"/>
+        <w:spacing w:before="0" w:beforeAutospacing="0" w:after="300" w:afterAutospacing="0"/>
+        <w:rPr>
+          <w:rFonts w:asciiTheme="minorHAnsi" w:hAnsiTheme="minorHAnsi" w:cstheme="minorHAnsi"/>
+          <w:color w:val="374151"/>
+          <w:sz w:val="22"/>
+          <w:szCs w:val="22"/>
+        </w:rPr>
+      </w:pPr>
+      <w:r>
+        <w:rPr>
+          <w:rFonts w:asciiTheme="minorHAnsi" w:hAnsiTheme="minorHAnsi" w:cstheme="minorHAnsi"/>
+          <w:color w:val="374151"/>
+          <w:sz w:val="22"/>
+          <w:szCs w:val="22"/>
+        </w:rPr>
+        <w:t>There are several famous off-the-shelf quadratic programming (QP) solvers available that are widely used in optimization and numerical computing. Some of the well-known QP solvers include:</w:t>
+      </w:r>
+    </w:p>
+    <w:p>
+      <w:pPr>
+        <w:pStyle w:val="NormalWeb"/>
+        <w:numPr>
+          <w:ilvl w:val="0"/>
+          <w:numId w:val="2"/>
+        </w:numPr>
+        <w:pBdr>
+          <w:top w:val="single" w:sz="2" w:space="0" w:color="D9D9E3"/>
+          <w:left w:val="single" w:sz="2" w:space="5" w:color="D9D9E3"/>
+          <w:bottom w:val="single" w:sz="2" w:space="0" w:color="D9D9E3"/>
+          <w:right w:val="single" w:sz="2" w:space="0" w:color="D9D9E3"/>
+        </w:pBdr>
+        <w:shd w:val="clear" w:color="auto" w:fill="F7F7F8"/>
+        <w:spacing w:before="0" w:beforeAutospacing="0" w:after="0" w:afterAutospacing="0"/>
+        <w:ind w:left="0"/>
+        <w:rPr>
+          <w:rFonts w:asciiTheme="minorHAnsi" w:hAnsiTheme="minorHAnsi" w:cstheme="minorHAnsi"/>
+          <w:color w:val="374151"/>
+          <w:sz w:val="22"/>
+          <w:szCs w:val="22"/>
+        </w:rPr>
+      </w:pPr>
+      <w:r>
+        <w:rPr>
+          <w:rFonts w:asciiTheme="minorHAnsi" w:hAnsiTheme="minorHAnsi" w:cstheme="minorHAnsi"/>
+          <w:color w:val="374151"/>
+          <w:sz w:val="22"/>
+          <w:szCs w:val="22"/>
+        </w:rPr>
+        <w:t xml:space="preserve">MOSEK: MOSEK is a powerful commercial solver that supports quadratic programming as well as other types of optimization problems. It </w:t>
+      </w:r>
+      <w:proofErr w:type="gramStart"/>
+      <w:r>
+        <w:rPr>
+          <w:rFonts w:asciiTheme="minorHAnsi" w:hAnsiTheme="minorHAnsi" w:cstheme="minorHAnsi"/>
+          <w:color w:val="374151"/>
+          <w:sz w:val="22"/>
+          <w:szCs w:val="22"/>
+        </w:rPr>
+        <w:t>is known</w:t>
+      </w:r>
+      <w:proofErr w:type="gramEnd"/>
+      <w:r>
+        <w:rPr>
+          <w:rFonts w:asciiTheme="minorHAnsi" w:hAnsiTheme="minorHAnsi" w:cstheme="minorHAnsi"/>
+          <w:color w:val="374151"/>
+          <w:sz w:val="22"/>
+          <w:szCs w:val="22"/>
+        </w:rPr>
+        <w:t xml:space="preserve"> for its efficiency and ability to handle large-scale problems.</w:t>
+      </w:r>
+    </w:p>
+    <w:p>
+      <w:pPr>
+        <w:pStyle w:val="NormalWeb"/>
+        <w:numPr>
+          <w:ilvl w:val="0"/>
+          <w:numId w:val="2"/>
+        </w:numPr>
+        <w:pBdr>
+          <w:top w:val="single" w:sz="2" w:space="0" w:color="D9D9E3"/>
+          <w:left w:val="single" w:sz="2" w:space="5" w:color="D9D9E3"/>
+          <w:bottom w:val="single" w:sz="2" w:space="0" w:color="D9D9E3"/>
+          <w:right w:val="single" w:sz="2" w:space="0" w:color="D9D9E3"/>
+        </w:pBdr>
+        <w:shd w:val="clear" w:color="auto" w:fill="F7F7F8"/>
+        <w:spacing w:before="0" w:beforeAutospacing="0" w:after="0" w:afterAutospacing="0"/>
+        <w:ind w:left="0"/>
+        <w:rPr>
+          <w:rFonts w:asciiTheme="minorHAnsi" w:hAnsiTheme="minorHAnsi" w:cstheme="minorHAnsi"/>
+          <w:color w:val="374151"/>
+          <w:sz w:val="22"/>
+          <w:szCs w:val="22"/>
+        </w:rPr>
+      </w:pPr>
+      <w:proofErr w:type="spellStart"/>
+      <w:r>
+        <w:rPr>
+          <w:rFonts w:asciiTheme="minorHAnsi" w:hAnsiTheme="minorHAnsi" w:cstheme="minorHAnsi"/>
+          <w:color w:val="374151"/>
+          <w:sz w:val="22"/>
+          <w:szCs w:val="22"/>
+        </w:rPr>
+        <w:t>Gurobi</w:t>
+      </w:r>
+      <w:proofErr w:type="spellEnd"/>
+      <w:r>
+        <w:rPr>
+          <w:rFonts w:asciiTheme="minorHAnsi" w:hAnsiTheme="minorHAnsi" w:cstheme="minorHAnsi"/>
+          <w:color w:val="374151"/>
+          <w:sz w:val="22"/>
+          <w:szCs w:val="22"/>
+        </w:rPr>
+        <w:t xml:space="preserve">: </w:t>
+      </w:r>
+      <w:proofErr w:type="spellStart"/>
+      <w:r>
+        <w:rPr>
+          <w:rFonts w:asciiTheme="minorHAnsi" w:hAnsiTheme="minorHAnsi" w:cstheme="minorHAnsi"/>
+          <w:color w:val="374151"/>
+          <w:sz w:val="22"/>
+          <w:szCs w:val="22"/>
+        </w:rPr>
+        <w:t>Gurobi</w:t>
+      </w:r>
+      <w:proofErr w:type="spellEnd"/>
+      <w:r>
+        <w:rPr>
+          <w:rFonts w:asciiTheme="minorHAnsi" w:hAnsiTheme="minorHAnsi" w:cstheme="minorHAnsi"/>
+          <w:color w:val="374151"/>
+          <w:sz w:val="22"/>
+          <w:szCs w:val="22"/>
+        </w:rPr>
+        <w:t xml:space="preserve"> is another commercial solver that provides high-performance optimization solutions, including quadratic programming. It </w:t>
+      </w:r>
+      <w:proofErr w:type="gramStart"/>
+      <w:r>
+        <w:rPr>
+          <w:rFonts w:asciiTheme="minorHAnsi" w:hAnsiTheme="minorHAnsi" w:cstheme="minorHAnsi"/>
+          <w:color w:val="374151"/>
+          <w:sz w:val="22"/>
+          <w:szCs w:val="22"/>
+        </w:rPr>
+        <w:t>is known for its speed and advanced algorithms</w:t>
+      </w:r>
+      <w:proofErr w:type="gramEnd"/>
+      <w:r>
+        <w:rPr>
+          <w:rFonts w:asciiTheme="minorHAnsi" w:hAnsiTheme="minorHAnsi" w:cstheme="minorHAnsi"/>
+          <w:color w:val="374151"/>
+          <w:sz w:val="22"/>
+          <w:szCs w:val="22"/>
+        </w:rPr>
+        <w:t>.</w:t>
+      </w:r>
+    </w:p>
+    <w:p>
+      <w:pPr>
+        <w:pStyle w:val="NormalWeb"/>
+        <w:numPr>
+          <w:ilvl w:val="0"/>
+          <w:numId w:val="2"/>
+        </w:numPr>
+        <w:pBdr>
+          <w:top w:val="single" w:sz="2" w:space="0" w:color="D9D9E3"/>
+          <w:left w:val="single" w:sz="2" w:space="5" w:color="D9D9E3"/>
+          <w:bottom w:val="single" w:sz="2" w:space="0" w:color="D9D9E3"/>
+          <w:right w:val="single" w:sz="2" w:space="0" w:color="D9D9E3"/>
+        </w:pBdr>
+        <w:shd w:val="clear" w:color="auto" w:fill="F7F7F8"/>
+        <w:spacing w:before="0" w:beforeAutospacing="0" w:after="0" w:afterAutospacing="0"/>
+        <w:ind w:left="0"/>
+        <w:rPr>
+          <w:rFonts w:asciiTheme="minorHAnsi" w:hAnsiTheme="minorHAnsi" w:cstheme="minorHAnsi"/>
+          <w:color w:val="374151"/>
+          <w:sz w:val="22"/>
+          <w:szCs w:val="22"/>
+        </w:rPr>
+      </w:pPr>
+      <w:r>
+        <w:rPr>
+          <w:rFonts w:asciiTheme="minorHAnsi" w:hAnsiTheme="minorHAnsi" w:cstheme="minorHAnsi"/>
+          <w:color w:val="374151"/>
+          <w:sz w:val="22"/>
+          <w:szCs w:val="22"/>
+        </w:rPr>
+        <w:t xml:space="preserve">CPLEX: CPLEX is a popular commercial solver developed by IBM. </w:t>
+      </w:r>
+      <w:proofErr w:type="gramStart"/>
+      <w:r>
+        <w:rPr>
+          <w:rFonts w:asciiTheme="minorHAnsi" w:hAnsiTheme="minorHAnsi" w:cstheme="minorHAnsi"/>
+          <w:color w:val="374151"/>
+          <w:sz w:val="22"/>
+          <w:szCs w:val="22"/>
+        </w:rPr>
+        <w:t>It offers a range of optimization capabilities, including quadratic programming, and is widely used in industry and academia.</w:t>
+      </w:r>
+      <w:proofErr w:type="gramEnd"/>
+    </w:p>
+    <w:p>
+      <w:pPr>
+        <w:pStyle w:val="NormalWeb"/>
+        <w:numPr>
+          <w:ilvl w:val="0"/>
+          <w:numId w:val="2"/>
+        </w:numPr>
+        <w:pBdr>
+          <w:top w:val="single" w:sz="2" w:space="0" w:color="D9D9E3"/>
+          <w:left w:val="single" w:sz="2" w:space="5" w:color="D9D9E3"/>
+          <w:bottom w:val="single" w:sz="2" w:space="0" w:color="D9D9E3"/>
+          <w:right w:val="single" w:sz="2" w:space="0" w:color="D9D9E3"/>
+        </w:pBdr>
+        <w:shd w:val="clear" w:color="auto" w:fill="F7F7F8"/>
+        <w:spacing w:before="0" w:beforeAutospacing="0" w:after="0" w:afterAutospacing="0"/>
+        <w:ind w:left="0"/>
+        <w:rPr>
+          <w:rFonts w:asciiTheme="minorHAnsi" w:hAnsiTheme="minorHAnsi" w:cstheme="minorHAnsi"/>
+          <w:color w:val="374151"/>
+          <w:sz w:val="22"/>
+          <w:szCs w:val="22"/>
+        </w:rPr>
+      </w:pPr>
+      <w:r>
+        <w:rPr>
+          <w:rFonts w:asciiTheme="minorHAnsi" w:hAnsiTheme="minorHAnsi" w:cstheme="minorHAnsi"/>
+          <w:color w:val="374151"/>
+          <w:sz w:val="22"/>
+          <w:szCs w:val="22"/>
+        </w:rPr>
+        <w:t xml:space="preserve">IPOPT: IPOPT (Interior Point Optimizer) is an open-source solver that supports nonlinear programming, including quadratic programming. It </w:t>
+      </w:r>
+      <w:proofErr w:type="gramStart"/>
+      <w:r>
+        <w:rPr>
+          <w:rFonts w:asciiTheme="minorHAnsi" w:hAnsiTheme="minorHAnsi" w:cstheme="minorHAnsi"/>
+          <w:color w:val="374151"/>
+          <w:sz w:val="22"/>
+          <w:szCs w:val="22"/>
+        </w:rPr>
+        <w:t>is known</w:t>
+      </w:r>
+      <w:proofErr w:type="gramEnd"/>
+      <w:r>
+        <w:rPr>
+          <w:rFonts w:asciiTheme="minorHAnsi" w:hAnsiTheme="minorHAnsi" w:cstheme="minorHAnsi"/>
+          <w:color w:val="374151"/>
+          <w:sz w:val="22"/>
+          <w:szCs w:val="22"/>
+        </w:rPr>
+        <w:t xml:space="preserve"> for its ability to handle large-scale and complex problems.</w:t>
+      </w:r>
+    </w:p>
+    <w:p>
+      <w:pPr>
+        <w:pStyle w:val="NormalWeb"/>
+        <w:numPr>
+          <w:ilvl w:val="0"/>
+          <w:numId w:val="2"/>
+        </w:numPr>
+        <w:pBdr>
+          <w:top w:val="single" w:sz="2" w:space="0" w:color="D9D9E3"/>
+          <w:left w:val="single" w:sz="2" w:space="5" w:color="D9D9E3"/>
+          <w:bottom w:val="single" w:sz="2" w:space="0" w:color="D9D9E3"/>
+          <w:right w:val="single" w:sz="2" w:space="0" w:color="D9D9E3"/>
+        </w:pBdr>
+        <w:shd w:val="clear" w:color="auto" w:fill="F7F7F8"/>
+        <w:spacing w:before="0" w:beforeAutospacing="0" w:after="0" w:afterAutospacing="0"/>
+        <w:ind w:left="0"/>
+        <w:rPr>
+          <w:rFonts w:asciiTheme="minorHAnsi" w:hAnsiTheme="minorHAnsi" w:cstheme="minorHAnsi"/>
+          <w:color w:val="374151"/>
+          <w:sz w:val="22"/>
+          <w:szCs w:val="22"/>
+        </w:rPr>
+      </w:pPr>
+      <w:r>
+        <w:rPr>
+          <w:rFonts w:asciiTheme="minorHAnsi" w:hAnsiTheme="minorHAnsi" w:cstheme="minorHAnsi"/>
+          <w:color w:val="374151"/>
+          <w:sz w:val="22"/>
+          <w:szCs w:val="22"/>
+        </w:rPr>
+        <w:t xml:space="preserve">CVXOPT: CVXOPT is an open-source optimization library for convex optimization. It includes a quadratic programming solver among other optimization tools and </w:t>
+      </w:r>
+      <w:proofErr w:type="gramStart"/>
+      <w:r>
+        <w:rPr>
+          <w:rFonts w:asciiTheme="minorHAnsi" w:hAnsiTheme="minorHAnsi" w:cstheme="minorHAnsi"/>
+          <w:color w:val="374151"/>
+          <w:sz w:val="22"/>
+          <w:szCs w:val="22"/>
+        </w:rPr>
+        <w:t>is commonly used</w:t>
+      </w:r>
+      <w:proofErr w:type="gramEnd"/>
+      <w:r>
+        <w:rPr>
+          <w:rFonts w:asciiTheme="minorHAnsi" w:hAnsiTheme="minorHAnsi" w:cstheme="minorHAnsi"/>
+          <w:color w:val="374151"/>
+          <w:sz w:val="22"/>
+          <w:szCs w:val="22"/>
+        </w:rPr>
+        <w:t xml:space="preserve"> in scientific computing and machine learning applications.</w:t>
+      </w:r>
+    </w:p>
+    <w:p>
+      <w:pPr>
+        <w:pStyle w:val="NormalWeb"/>
+        <w:numPr>
+          <w:ilvl w:val="0"/>
+          <w:numId w:val="2"/>
+        </w:numPr>
+        <w:pBdr>
+          <w:top w:val="single" w:sz="2" w:space="0" w:color="D9D9E3"/>
+          <w:left w:val="single" w:sz="2" w:space="5" w:color="D9D9E3"/>
+          <w:bottom w:val="single" w:sz="2" w:space="0" w:color="D9D9E3"/>
+          <w:right w:val="single" w:sz="2" w:space="0" w:color="D9D9E3"/>
+        </w:pBdr>
+        <w:shd w:val="clear" w:color="auto" w:fill="F7F7F8"/>
+        <w:spacing w:before="0" w:beforeAutospacing="0" w:after="0" w:afterAutospacing="0"/>
+        <w:ind w:left="0"/>
+        <w:rPr>
+          <w:rFonts w:asciiTheme="minorHAnsi" w:hAnsiTheme="minorHAnsi" w:cstheme="minorHAnsi"/>
+          <w:color w:val="374151"/>
+          <w:sz w:val="22"/>
+          <w:szCs w:val="22"/>
+        </w:rPr>
+      </w:pPr>
+      <w:proofErr w:type="spellStart"/>
+      <w:r>
+        <w:rPr>
+          <w:rFonts w:asciiTheme="minorHAnsi" w:hAnsiTheme="minorHAnsi" w:cstheme="minorHAnsi"/>
+          <w:color w:val="374151"/>
+          <w:sz w:val="22"/>
+          <w:szCs w:val="22"/>
+        </w:rPr>
+        <w:t>Quadprog</w:t>
+      </w:r>
+      <w:proofErr w:type="spellEnd"/>
+      <w:r>
+        <w:rPr>
+          <w:rFonts w:asciiTheme="minorHAnsi" w:hAnsiTheme="minorHAnsi" w:cstheme="minorHAnsi"/>
+          <w:color w:val="374151"/>
+          <w:sz w:val="22"/>
+          <w:szCs w:val="22"/>
+        </w:rPr>
+        <w:t xml:space="preserve">: </w:t>
+      </w:r>
+      <w:proofErr w:type="spellStart"/>
+      <w:r>
+        <w:rPr>
+          <w:rFonts w:asciiTheme="minorHAnsi" w:hAnsiTheme="minorHAnsi" w:cstheme="minorHAnsi"/>
+          <w:color w:val="374151"/>
+          <w:sz w:val="22"/>
+          <w:szCs w:val="22"/>
+        </w:rPr>
+        <w:t>Quadprog</w:t>
+      </w:r>
+      <w:proofErr w:type="spellEnd"/>
+      <w:r>
+        <w:rPr>
+          <w:rFonts w:asciiTheme="minorHAnsi" w:hAnsiTheme="minorHAnsi" w:cstheme="minorHAnsi"/>
+          <w:color w:val="374151"/>
+          <w:sz w:val="22"/>
+          <w:szCs w:val="22"/>
+        </w:rPr>
+        <w:t xml:space="preserve"> is an optimization library in MATLAB that provides a solver for quadratic programming problems. It is widely used due to its ease of use and integration with MATLAB.</w:t>
+      </w:r>
+    </w:p>
+    <w:p>
+      <w:pPr>
+        <w:pStyle w:val="NormalWeb"/>
+        <w:pBdr>
+          <w:top w:val="single" w:sz="2" w:space="0" w:color="D9D9E3"/>
+          <w:left w:val="single" w:sz="2" w:space="0" w:color="D9D9E3"/>
+          <w:bottom w:val="single" w:sz="2" w:space="0" w:color="D9D9E3"/>
+          <w:right w:val="single" w:sz="2" w:space="0" w:color="D9D9E3"/>
+        </w:pBdr>
+        <w:shd w:val="clear" w:color="auto" w:fill="F7F7F8"/>
+        <w:spacing w:before="300" w:beforeAutospacing="0" w:after="0" w:afterAutospacing="0"/>
+        <w:rPr>
+          <w:rFonts w:asciiTheme="minorHAnsi" w:hAnsiTheme="minorHAnsi" w:cstheme="minorHAnsi"/>
+          <w:color w:val="374151"/>
+          <w:sz w:val="22"/>
+          <w:szCs w:val="22"/>
+        </w:rPr>
+      </w:pPr>
+      <w:r>
+        <w:rPr>
+          <w:rFonts w:asciiTheme="minorHAnsi" w:hAnsiTheme="minorHAnsi" w:cstheme="minorHAnsi"/>
+          <w:color w:val="374151"/>
+          <w:sz w:val="22"/>
+          <w:szCs w:val="22"/>
+        </w:rPr>
+        <w:t>These solvers offer a range of features, performance characteristics, and licensing options. The choice of solver depends on specific requirements, such as problem size, complexity, licensing considerations, and programming language preferences.</w:t>
+      </w:r>
+    </w:p>
+    <w:p>
+      <w:pPr>
+        <w:pStyle w:val="ListParagraph"/>
+        <w:numPr>
+          <w:ilvl w:val="0"/>
+          <w:numId w:val="1"/>
+        </w:numPr>
+        <w:rPr>
+          <w:rFonts w:cstheme="minorHAnsi"/>
+        </w:rPr>
+      </w:pPr>
+      <w:r>
+        <w:rPr>
+          <w:rFonts w:cstheme="minorHAnsi"/>
+        </w:rPr>
+        <w:t>Online Learning means incrementally the model keeps learning as new data arrives.</w:t>
+      </w:r>
+    </w:p>
+    <w:p>
+      <w:pPr>
+        <w:pStyle w:val="ListParagraph"/>
+        <w:numPr>
+          <w:ilvl w:val="0"/>
+          <w:numId w:val="1"/>
+        </w:numPr>
+        <w:rPr>
+          <w:rFonts w:cstheme="minorHAnsi"/>
+        </w:rPr>
+      </w:pPr>
+      <w:r>
+        <w:rPr>
+          <w:rFonts w:cstheme="minorHAnsi"/>
+        </w:rPr>
+        <w:t xml:space="preserve">Online Learning of SVM’s have the hypothesis and the cost function (this cost function needs to </w:t>
+      </w:r>
+      <w:proofErr w:type="gramStart"/>
+      <w:r>
+        <w:rPr>
+          <w:rFonts w:cstheme="minorHAnsi"/>
+        </w:rPr>
+        <w:t>be minimized</w:t>
+      </w:r>
+      <w:proofErr w:type="gramEnd"/>
+      <w:r>
+        <w:rPr>
+          <w:rFonts w:cstheme="minorHAnsi"/>
+        </w:rPr>
+        <w:t>).</w:t>
+      </w:r>
+    </w:p>
+    <w:p>
+      <w:pPr>
+        <w:pStyle w:val="ListParagraph"/>
+        <w:numPr>
+          <w:ilvl w:val="0"/>
+          <w:numId w:val="1"/>
+        </w:numPr>
+        <w:rPr>
+          <w:rFonts w:cstheme="minorHAnsi"/>
+        </w:rPr>
+      </w:pPr>
+      <w:r>
+        <w:rPr>
+          <w:rFonts w:cstheme="minorHAnsi"/>
+        </w:rPr>
+        <w:t xml:space="preserve">Part of the </w:t>
+      </w:r>
+      <w:proofErr w:type="gramStart"/>
+      <w:r>
+        <w:rPr>
+          <w:rFonts w:cstheme="minorHAnsi"/>
+        </w:rPr>
+        <w:t>SVM’s</w:t>
+      </w:r>
+      <w:proofErr w:type="gramEnd"/>
+      <w:r>
+        <w:rPr>
+          <w:rFonts w:cstheme="minorHAnsi"/>
+        </w:rPr>
+        <w:t xml:space="preserve"> online learning cost function is called Hinge Loss function.</w:t>
+      </w:r>
+    </w:p>
+    <w:p>
+      <w:pPr>
+        <w:pStyle w:val="ListParagraph"/>
+        <w:numPr>
+          <w:ilvl w:val="0"/>
+          <w:numId w:val="1"/>
+        </w:numPr>
+        <w:rPr>
+          <w:rFonts w:cstheme="minorHAnsi"/>
+        </w:rPr>
+      </w:pPr>
+      <w:r>
+        <w:rPr>
+          <w:rFonts w:cstheme="minorHAnsi"/>
+        </w:rPr>
+        <w:t xml:space="preserve">The online learning SVM cost function </w:t>
+      </w:r>
+      <w:proofErr w:type="gramStart"/>
+      <w:r>
+        <w:rPr>
+          <w:rFonts w:cstheme="minorHAnsi"/>
+        </w:rPr>
+        <w:t>is sought</w:t>
+      </w:r>
+      <w:proofErr w:type="gramEnd"/>
+      <w:r>
+        <w:rPr>
+          <w:rFonts w:cstheme="minorHAnsi"/>
+        </w:rPr>
+        <w:t xml:space="preserve"> of de</w:t>
+      </w:r>
+      <w:bookmarkStart w:id="0" w:name="_GoBack"/>
+      <w:bookmarkEnd w:id="0"/>
+      <w:r>
+        <w:rPr>
+          <w:rFonts w:cstheme="minorHAnsi"/>
+        </w:rPr>
+        <w:t>rived from the Dual Problem.</w:t>
       </w:r>
     </w:p>
     <w:sectPr>
@@ -127,9 +744,9 @@
 <file path=word/numbering.xml><?xml version="1.0" encoding="utf-8"?>
 <w:numbering xmlns:wpc="http://schemas.microsoft.com/office/word/2010/wordprocessingCanvas" xmlns:cx="http://schemas.microsoft.com/office/drawing/2014/chartex" xmlns:cx1="http://schemas.microsoft.com/office/drawing/2015/9/8/chartex" xmlns:mc="http://schemas.openxmlformats.org/markup-compatibility/2006" xmlns:o="urn:schemas-microsoft-com:office:office" xmlns:r="http://schemas.openxmlformats.org/officeDocument/2006/relationships" xmlns:m="http://schemas.openxmlformats.org/officeDocument/2006/math" xmlns:v="urn:schemas-microsoft-com:vml" xmlns:wp14="http://schemas.microsoft.com/office/word/2010/wordprocessingDrawing" xmlns:wp="http://schemas.openxmlformats.org/drawingml/2006/wordprocessingDrawing" xmlns:w10="urn:schemas-microsoft-com:office:word" xmlns:w="http://schemas.openxmlformats.org/wordprocessingml/2006/main" xmlns:w14="http://schemas.microsoft.com/office/word/2010/wordml" xmlns:w15="http://schemas.microsoft.com/office/word/2012/wordml" xmlns:w16se="http://schemas.microsoft.com/office/word/2015/wordml/symex" xmlns:wpg="http://schemas.microsoft.com/office/word/2010/wordprocessingGroup" xmlns:wpi="http://schemas.microsoft.com/office/word/2010/wordprocessingInk" xmlns:wne="http://schemas.microsoft.com/office/word/2006/wordml" xmlns:wps="http://schemas.microsoft.com/office/word/2010/wordprocessingShape" mc:Ignorable="w14 w15 w16se wp14">
   <w:abstractNum w:abstractNumId="0" w15:restartNumberingAfterBreak="0">
-    <w:nsid w:val="72212EA0"/>
+    <w:nsid w:val="0EAB5AE9"/>
     <w:multiLevelType w:val="hybridMultilevel"/>
-    <w:tmpl w:val="F2402AF8"/>
+    <w:tmpl w:val="C2B63144"/>
     <w:lvl w:ilvl="0" w:tplc="1009000F">
       <w:start w:val="1"/>
       <w:numFmt w:val="decimal"/>
@@ -139,7 +756,7 @@
         <w:ind w:left="720" w:hanging="360"/>
       </w:pPr>
     </w:lvl>
-    <w:lvl w:ilvl="1" w:tplc="10090019">
+    <w:lvl w:ilvl="1" w:tplc="10090019" w:tentative="1">
       <w:start w:val="1"/>
       <w:numFmt w:val="lowerLetter"/>
       <w:lvlText w:val="%2."/>
@@ -212,7 +829,212 @@
       </w:pPr>
     </w:lvl>
   </w:abstractNum>
+  <w:abstractNum w:abstractNumId="1" w15:restartNumberingAfterBreak="0">
+    <w:nsid w:val="6E504B2E"/>
+    <w:multiLevelType w:val="multilevel"/>
+    <w:tmpl w:val="B91ABA3A"/>
+    <w:lvl w:ilvl="0">
+      <w:start w:val="1"/>
+      <w:numFmt w:val="decimal"/>
+      <w:lvlText w:val="%1."/>
+      <w:lvlJc w:val="left"/>
+      <w:pPr>
+        <w:tabs>
+          <w:tab w:val="num" w:pos="720"/>
+        </w:tabs>
+        <w:ind w:left="720" w:hanging="360"/>
+      </w:pPr>
+    </w:lvl>
+    <w:lvl w:ilvl="1" w:tentative="1">
+      <w:start w:val="1"/>
+      <w:numFmt w:val="decimal"/>
+      <w:lvlText w:val="%2."/>
+      <w:lvlJc w:val="left"/>
+      <w:pPr>
+        <w:tabs>
+          <w:tab w:val="num" w:pos="1440"/>
+        </w:tabs>
+        <w:ind w:left="1440" w:hanging="360"/>
+      </w:pPr>
+    </w:lvl>
+    <w:lvl w:ilvl="2" w:tentative="1">
+      <w:start w:val="1"/>
+      <w:numFmt w:val="decimal"/>
+      <w:lvlText w:val="%3."/>
+      <w:lvlJc w:val="left"/>
+      <w:pPr>
+        <w:tabs>
+          <w:tab w:val="num" w:pos="2160"/>
+        </w:tabs>
+        <w:ind w:left="2160" w:hanging="360"/>
+      </w:pPr>
+    </w:lvl>
+    <w:lvl w:ilvl="3" w:tentative="1">
+      <w:start w:val="1"/>
+      <w:numFmt w:val="decimal"/>
+      <w:lvlText w:val="%4."/>
+      <w:lvlJc w:val="left"/>
+      <w:pPr>
+        <w:tabs>
+          <w:tab w:val="num" w:pos="2880"/>
+        </w:tabs>
+        <w:ind w:left="2880" w:hanging="360"/>
+      </w:pPr>
+    </w:lvl>
+    <w:lvl w:ilvl="4" w:tentative="1">
+      <w:start w:val="1"/>
+      <w:numFmt w:val="decimal"/>
+      <w:lvlText w:val="%5."/>
+      <w:lvlJc w:val="left"/>
+      <w:pPr>
+        <w:tabs>
+          <w:tab w:val="num" w:pos="3600"/>
+        </w:tabs>
+        <w:ind w:left="3600" w:hanging="360"/>
+      </w:pPr>
+    </w:lvl>
+    <w:lvl w:ilvl="5" w:tentative="1">
+      <w:start w:val="1"/>
+      <w:numFmt w:val="decimal"/>
+      <w:lvlText w:val="%6."/>
+      <w:lvlJc w:val="left"/>
+      <w:pPr>
+        <w:tabs>
+          <w:tab w:val="num" w:pos="4320"/>
+        </w:tabs>
+        <w:ind w:left="4320" w:hanging="360"/>
+      </w:pPr>
+    </w:lvl>
+    <w:lvl w:ilvl="6" w:tentative="1">
+      <w:start w:val="1"/>
+      <w:numFmt w:val="decimal"/>
+      <w:lvlText w:val="%7."/>
+      <w:lvlJc w:val="left"/>
+      <w:pPr>
+        <w:tabs>
+          <w:tab w:val="num" w:pos="5040"/>
+        </w:tabs>
+        <w:ind w:left="5040" w:hanging="360"/>
+      </w:pPr>
+    </w:lvl>
+    <w:lvl w:ilvl="7" w:tentative="1">
+      <w:start w:val="1"/>
+      <w:numFmt w:val="decimal"/>
+      <w:lvlText w:val="%8."/>
+      <w:lvlJc w:val="left"/>
+      <w:pPr>
+        <w:tabs>
+          <w:tab w:val="num" w:pos="5760"/>
+        </w:tabs>
+        <w:ind w:left="5760" w:hanging="360"/>
+      </w:pPr>
+    </w:lvl>
+    <w:lvl w:ilvl="8" w:tentative="1">
+      <w:start w:val="1"/>
+      <w:numFmt w:val="decimal"/>
+      <w:lvlText w:val="%9."/>
+      <w:lvlJc w:val="left"/>
+      <w:pPr>
+        <w:tabs>
+          <w:tab w:val="num" w:pos="6480"/>
+        </w:tabs>
+        <w:ind w:left="6480" w:hanging="360"/>
+      </w:pPr>
+    </w:lvl>
+  </w:abstractNum>
+  <w:abstractNum w:abstractNumId="2" w15:restartNumberingAfterBreak="0">
+    <w:nsid w:val="72212EA0"/>
+    <w:multiLevelType w:val="hybridMultilevel"/>
+    <w:tmpl w:val="88E4F79C"/>
+    <w:lvl w:ilvl="0" w:tplc="1009000F">
+      <w:start w:val="1"/>
+      <w:numFmt w:val="decimal"/>
+      <w:lvlText w:val="%1."/>
+      <w:lvlJc w:val="left"/>
+      <w:pPr>
+        <w:ind w:left="720" w:hanging="360"/>
+      </w:pPr>
+    </w:lvl>
+    <w:lvl w:ilvl="1" w:tplc="10090019">
+      <w:start w:val="1"/>
+      <w:numFmt w:val="lowerLetter"/>
+      <w:lvlText w:val="%2."/>
+      <w:lvlJc w:val="left"/>
+      <w:pPr>
+        <w:ind w:left="1440" w:hanging="360"/>
+      </w:pPr>
+    </w:lvl>
+    <w:lvl w:ilvl="2" w:tplc="1009001B" w:tentative="1">
+      <w:start w:val="1"/>
+      <w:numFmt w:val="lowerRoman"/>
+      <w:lvlText w:val="%3."/>
+      <w:lvlJc w:val="right"/>
+      <w:pPr>
+        <w:ind w:left="2160" w:hanging="180"/>
+      </w:pPr>
+    </w:lvl>
+    <w:lvl w:ilvl="3" w:tplc="1009000F" w:tentative="1">
+      <w:start w:val="1"/>
+      <w:numFmt w:val="decimal"/>
+      <w:lvlText w:val="%4."/>
+      <w:lvlJc w:val="left"/>
+      <w:pPr>
+        <w:ind w:left="2880" w:hanging="360"/>
+      </w:pPr>
+    </w:lvl>
+    <w:lvl w:ilvl="4" w:tplc="10090019" w:tentative="1">
+      <w:start w:val="1"/>
+      <w:numFmt w:val="lowerLetter"/>
+      <w:lvlText w:val="%5."/>
+      <w:lvlJc w:val="left"/>
+      <w:pPr>
+        <w:ind w:left="3600" w:hanging="360"/>
+      </w:pPr>
+    </w:lvl>
+    <w:lvl w:ilvl="5" w:tplc="1009001B" w:tentative="1">
+      <w:start w:val="1"/>
+      <w:numFmt w:val="lowerRoman"/>
+      <w:lvlText w:val="%6."/>
+      <w:lvlJc w:val="right"/>
+      <w:pPr>
+        <w:ind w:left="4320" w:hanging="180"/>
+      </w:pPr>
+    </w:lvl>
+    <w:lvl w:ilvl="6" w:tplc="1009000F" w:tentative="1">
+      <w:start w:val="1"/>
+      <w:numFmt w:val="decimal"/>
+      <w:lvlText w:val="%7."/>
+      <w:lvlJc w:val="left"/>
+      <w:pPr>
+        <w:ind w:left="5040" w:hanging="360"/>
+      </w:pPr>
+    </w:lvl>
+    <w:lvl w:ilvl="7" w:tplc="10090019" w:tentative="1">
+      <w:start w:val="1"/>
+      <w:numFmt w:val="lowerLetter"/>
+      <w:lvlText w:val="%8."/>
+      <w:lvlJc w:val="left"/>
+      <w:pPr>
+        <w:ind w:left="5760" w:hanging="360"/>
+      </w:pPr>
+    </w:lvl>
+    <w:lvl w:ilvl="8" w:tplc="1009001B" w:tentative="1">
+      <w:start w:val="1"/>
+      <w:numFmt w:val="lowerRoman"/>
+      <w:lvlText w:val="%9."/>
+      <w:lvlJc w:val="right"/>
+      <w:pPr>
+        <w:ind w:left="6480" w:hanging="180"/>
+      </w:pPr>
+    </w:lvl>
+  </w:abstractNum>
   <w:num w:numId="1">
+    <w:abstractNumId w:val="2"/>
+  </w:num>
+  <w:num w:numId="2">
+    <w:abstractNumId w:val="1"/>
+  </w:num>
+  <w:num w:numId="3">
     <w:abstractNumId w:val="0"/>
   </w:num>
 </w:numbering>
@@ -650,6 +1472,23 @@
       <w:contextualSpacing/>
     </w:pPr>
   </w:style>
+  <w:style w:type="paragraph" w:styleId="NormalWeb">
+    <w:name w:val="Normal (Web)"/>
+    <w:basedOn w:val="Normal"/>
+    <w:uiPriority w:val="99"/>
+    <w:semiHidden/>
+    <w:unhideWhenUsed/>
+    <w:rsid w:val="001D7357"/>
+    <w:pPr>
+      <w:spacing w:before="100" w:beforeAutospacing="1" w:after="100" w:afterAutospacing="1" w:line="240" w:lineRule="auto"/>
+    </w:pPr>
+    <w:rPr>
+      <w:rFonts w:ascii="Times New Roman" w:eastAsia="Times New Roman" w:hAnsi="Times New Roman" w:cs="Times New Roman"/>
+      <w:sz w:val="24"/>
+      <w:szCs w:val="24"/>
+      <w:lang w:eastAsia="en-CA"/>
+    </w:rPr>
+  </w:style>
 </w:styles>
 </file>
 

</xml_diff>

<commit_message>
Added notes on SVM
</commit_message>
<xml_diff>
--- a/svm/Questions/Questions.docx
+++ b/svm/Questions/Questions.docx
@@ -720,16 +720,60 @@
         <w:rPr>
           <w:rFonts w:cstheme="minorHAnsi"/>
         </w:rPr>
-        <w:t xml:space="preserve"> of de</w:t>
+        <w:t xml:space="preserve"> of derived from the Dual Problem.</w:t>
+      </w:r>
+    </w:p>
+    <w:p>
+      <w:pPr>
+        <w:pStyle w:val="ListParagraph"/>
+        <w:numPr>
+          <w:ilvl w:val="0"/>
+          <w:numId w:val="1"/>
+        </w:numPr>
+        <w:rPr>
+          <w:rFonts w:cstheme="minorHAnsi"/>
+        </w:rPr>
+      </w:pPr>
+      <w:r>
+        <w:rPr>
+          <w:rFonts w:cstheme="minorHAnsi"/>
+        </w:rPr>
+        <w:t xml:space="preserve">The Kernel tricks </w:t>
+      </w:r>
+      <w:proofErr w:type="gramStart"/>
+      <w:r>
+        <w:rPr>
+          <w:rFonts w:cstheme="minorHAnsi"/>
+        </w:rPr>
+        <w:t>are used</w:t>
+      </w:r>
+      <w:proofErr w:type="gramEnd"/>
+      <w:r>
+        <w:rPr>
+          <w:rFonts w:cstheme="minorHAnsi"/>
+        </w:rPr>
+        <w:t xml:space="preserve"> for transforming the data to higher dimensions and later use a SVM that can linearly separate them.</w:t>
+      </w:r>
+    </w:p>
+    <w:p>
+      <w:pPr>
+        <w:pStyle w:val="ListParagraph"/>
+        <w:numPr>
+          <w:ilvl w:val="0"/>
+          <w:numId w:val="1"/>
+        </w:numPr>
+        <w:rPr>
+          <w:rFonts w:cstheme="minorHAnsi"/>
+        </w:rPr>
+      </w:pPr>
+      <w:r>
+        <w:rPr>
+          <w:rFonts w:cstheme="minorHAnsi"/>
+        </w:rPr>
+        <w:t>It is also very good for binary classification.</w:t>
       </w:r>
       <w:bookmarkStart w:id="0" w:name="_GoBack"/>
       <w:bookmarkEnd w:id="0"/>
-      <w:r>
-        <w:rPr>
-          <w:rFonts w:cstheme="minorHAnsi"/>
-        </w:rPr>
-        <w:t>rived from the Dual Problem.</w:t>
-      </w:r>
     </w:p>
     <w:sectPr>
       <w:pgSz w:w="12240" w:h="15840"/>

</xml_diff>